<commit_message>
Adicionando gráfico / Editando documentação
</commit_message>
<xml_diff>
--- a/Well-Being/Documentação/Documentação-ProjetoIndivual.docx
+++ b/Well-Being/Documentação/Documentação-ProjetoIndivual.docx
@@ -140,18 +140,6 @@
           <w:szCs w:val="40"/>
         </w:rPr>
       </w:pPr>
-    </w:p>
-    <w:p>
-      <w:pPr>
-        <w:jc w:val="center"/>
-        <w:rPr>
-          <w:rFonts w:ascii="Arial" w:hAnsi="Arial" w:cs="Arial"/>
-          <w:b/>
-          <w:bCs/>
-          <w:sz w:val="40"/>
-          <w:szCs w:val="40"/>
-        </w:rPr>
-      </w:pPr>
       <w:r>
         <w:rPr>
           <w:rFonts w:ascii="Arial" w:hAnsi="Arial" w:cs="Arial"/>
@@ -162,13 +150,13 @@
           <w:szCs w:val="40"/>
         </w:rPr>
         <w:drawing>
-          <wp:anchor distT="0" distB="0" distL="114300" distR="114300" simplePos="0" relativeHeight="251658240" behindDoc="0" locked="0" layoutInCell="1" allowOverlap="1" wp14:anchorId="7A22601E" wp14:editId="3841F123">
+          <wp:anchor distT="0" distB="0" distL="114300" distR="114300" simplePos="0" relativeHeight="251658240" behindDoc="0" locked="0" layoutInCell="1" allowOverlap="1" wp14:anchorId="7A22601E" wp14:editId="60542B6D">
             <wp:simplePos x="0" y="0"/>
             <wp:positionH relativeFrom="margin">
               <wp:align>left</wp:align>
             </wp:positionH>
             <wp:positionV relativeFrom="paragraph">
-              <wp:posOffset>91440</wp:posOffset>
+              <wp:posOffset>50800</wp:posOffset>
             </wp:positionV>
             <wp:extent cx="5724525" cy="1495425"/>
             <wp:effectExtent l="0" t="0" r="0" b="0"/>
@@ -257,7 +245,6 @@
     </w:p>
     <w:p>
       <w:pPr>
-        <w:jc w:val="center"/>
         <w:rPr>
           <w:rFonts w:ascii="Arial" w:hAnsi="Arial" w:cs="Arial"/>
           <w:b/>
@@ -271,6 +258,14 @@
       <w:pPr>
         <w:jc w:val="center"/>
         <w:rPr>
+          <w:noProof/>
+        </w:rPr>
+      </w:pPr>
+    </w:p>
+    <w:p>
+      <w:pPr>
+        <w:jc w:val="center"/>
+        <w:rPr>
           <w:rFonts w:ascii="Arial" w:hAnsi="Arial" w:cs="Arial"/>
           <w:b/>
           <w:bCs/>
@@ -293,7 +288,6 @@
     </w:p>
     <w:p>
       <w:pPr>
-        <w:jc w:val="center"/>
         <w:rPr>
           <w:rFonts w:ascii="Arial" w:hAnsi="Arial" w:cs="Arial"/>
           <w:b/>
@@ -302,6 +296,70 @@
           <w:szCs w:val="40"/>
         </w:rPr>
       </w:pPr>
+      <w:r>
+        <w:rPr>
+          <w:noProof/>
+        </w:rPr>
+        <w:drawing>
+          <wp:anchor distT="0" distB="0" distL="114300" distR="114300" simplePos="0" relativeHeight="251661312" behindDoc="1" locked="0" layoutInCell="1" allowOverlap="1" wp14:anchorId="3CDC0021" wp14:editId="0A4DCB25">
+            <wp:simplePos x="0" y="0"/>
+            <wp:positionH relativeFrom="column">
+              <wp:posOffset>2295525</wp:posOffset>
+            </wp:positionH>
+            <wp:positionV relativeFrom="paragraph">
+              <wp:posOffset>208915</wp:posOffset>
+            </wp:positionV>
+            <wp:extent cx="933450" cy="933450"/>
+            <wp:effectExtent l="0" t="0" r="0" b="0"/>
+            <wp:wrapNone/>
+            <wp:docPr id="1204646789" name="Imagem 1" descr="O que são os ODS?"/>
+            <wp:cNvGraphicFramePr>
+              <a:graphicFrameLocks xmlns:a="http://schemas.openxmlformats.org/drawingml/2006/main" noChangeAspect="1"/>
+            </wp:cNvGraphicFramePr>
+            <a:graphic xmlns:a="http://schemas.openxmlformats.org/drawingml/2006/main">
+              <a:graphicData uri="http://schemas.openxmlformats.org/drawingml/2006/picture">
+                <pic:pic xmlns:pic="http://schemas.openxmlformats.org/drawingml/2006/picture">
+                  <pic:nvPicPr>
+                    <pic:cNvPr id="0" name="Picture 1" descr="O que são os ODS?"/>
+                    <pic:cNvPicPr>
+                      <a:picLocks noChangeAspect="1" noChangeArrowheads="1"/>
+                    </pic:cNvPicPr>
+                  </pic:nvPicPr>
+                  <pic:blipFill rotWithShape="1">
+                    <a:blip r:embed="rId6" cstate="print">
+                      <a:extLst>
+                        <a:ext uri="{28A0092B-C50C-407E-A947-70E740481C1C}">
+                          <a14:useLocalDpi xmlns:a14="http://schemas.microsoft.com/office/drawing/2010/main" val="0"/>
+                        </a:ext>
+                      </a:extLst>
+                    </a:blip>
+                    <a:srcRect l="33460" t="669" r="50145" b="66540"/>
+                    <a:stretch/>
+                  </pic:blipFill>
+                  <pic:spPr bwMode="auto">
+                    <a:xfrm>
+                      <a:off x="0" y="0"/>
+                      <a:ext cx="933450" cy="933450"/>
+                    </a:xfrm>
+                    <a:prstGeom prst="rect">
+                      <a:avLst/>
+                    </a:prstGeom>
+                    <a:noFill/>
+                    <a:ln>
+                      <a:noFill/>
+                    </a:ln>
+                    <a:extLst>
+                      <a:ext uri="{53640926-AAD7-44D8-BBD7-CCE9431645EC}">
+                        <a14:shadowObscured xmlns:a14="http://schemas.microsoft.com/office/drawing/2010/main"/>
+                      </a:ext>
+                    </a:extLst>
+                  </pic:spPr>
+                </pic:pic>
+              </a:graphicData>
+            </a:graphic>
+          </wp:anchor>
+        </w:drawing>
+      </w:r>
     </w:p>
     <w:p>
       <w:pPr>
@@ -628,7 +686,7 @@
                     </pic:cNvPicPr>
                   </pic:nvPicPr>
                   <pic:blipFill>
-                    <a:blip r:embed="rId6" cstate="print">
+                    <a:blip r:embed="rId7" cstate="print">
                       <a:extLst>
                         <a:ext uri="{28A0092B-C50C-407E-A947-70E740481C1C}">
                           <a14:useLocalDpi xmlns:a14="http://schemas.microsoft.com/office/drawing/2010/main" val="0"/>
@@ -725,7 +783,7 @@
                     </pic:cNvPicPr>
                   </pic:nvPicPr>
                   <pic:blipFill>
-                    <a:blip r:embed="rId7">
+                    <a:blip r:embed="rId8">
                       <a:extLst>
                         <a:ext uri="{28A0092B-C50C-407E-A947-70E740481C1C}">
                           <a14:useLocalDpi xmlns:a14="http://schemas.microsoft.com/office/drawing/2010/main" val="0"/>
@@ -845,109 +903,8 @@
           <w:szCs w:val="36"/>
           <w:u w:val="single"/>
         </w:rPr>
-        <w:t>Justificativa</w:t>
-      </w:r>
-      <w:r>
-        <w:rPr>
-          <w:rFonts w:ascii="Arial" w:hAnsi="Arial" w:cs="Arial"/>
-          <w:b/>
-          <w:bCs/>
-          <w:sz w:val="36"/>
-          <w:szCs w:val="36"/>
-        </w:rPr>
-        <w:t>:</w:t>
-      </w:r>
-    </w:p>
-    <w:p>
-      <w:pPr>
-        <w:ind w:firstLine="708"/>
-        <w:jc w:val="both"/>
-        <w:rPr>
-          <w:rFonts w:ascii="Arial" w:hAnsi="Arial" w:cs="Arial"/>
-          <w:sz w:val="28"/>
-          <w:szCs w:val="28"/>
-        </w:rPr>
-      </w:pPr>
-      <w:r>
-        <w:rPr>
-          <w:rFonts w:ascii="Arial" w:hAnsi="Arial" w:cs="Arial"/>
-          <w:sz w:val="28"/>
-          <w:szCs w:val="28"/>
-        </w:rPr>
-        <w:t>Possibilitar que o tema saúde mental deixe de ser um tabu na sociedade e p</w:t>
-      </w:r>
-      <w:r>
-        <w:rPr>
-          <w:rFonts w:ascii="Arial" w:hAnsi="Arial" w:cs="Arial"/>
-          <w:sz w:val="28"/>
-          <w:szCs w:val="28"/>
-        </w:rPr>
-        <w:t>asse a</w:t>
-      </w:r>
-      <w:r>
-        <w:rPr>
-          <w:rFonts w:ascii="Arial" w:hAnsi="Arial" w:cs="Arial"/>
-          <w:sz w:val="28"/>
-          <w:szCs w:val="28"/>
-        </w:rPr>
-        <w:t xml:space="preserve"> ser tratado.</w:t>
-      </w:r>
-    </w:p>
-    <w:p>
-      <w:pPr>
-        <w:ind w:firstLine="708"/>
-        <w:jc w:val="both"/>
-        <w:rPr>
-          <w:rFonts w:ascii="Arial" w:hAnsi="Arial" w:cs="Arial"/>
-          <w:sz w:val="28"/>
-          <w:szCs w:val="28"/>
-        </w:rPr>
-      </w:pPr>
-    </w:p>
-    <w:p>
-      <w:pPr>
-        <w:ind w:firstLine="708"/>
-        <w:jc w:val="both"/>
-        <w:rPr>
-          <w:rFonts w:ascii="Arial" w:hAnsi="Arial" w:cs="Arial"/>
-          <w:sz w:val="28"/>
-          <w:szCs w:val="28"/>
-        </w:rPr>
-      </w:pPr>
-    </w:p>
-    <w:p>
-      <w:pPr>
-        <w:ind w:firstLine="708"/>
-        <w:jc w:val="both"/>
-        <w:rPr>
-          <w:rFonts w:ascii="Arial" w:hAnsi="Arial" w:cs="Arial"/>
-          <w:sz w:val="28"/>
-          <w:szCs w:val="28"/>
-        </w:rPr>
-      </w:pPr>
-    </w:p>
-    <w:p>
-      <w:pPr>
-        <w:ind w:firstLine="708"/>
-        <w:jc w:val="both"/>
-        <w:rPr>
-          <w:rFonts w:ascii="Arial" w:hAnsi="Arial" w:cs="Arial"/>
-          <w:sz w:val="28"/>
-          <w:szCs w:val="28"/>
-        </w:rPr>
-      </w:pPr>
-    </w:p>
-    <w:p>
-      <w:pPr>
-        <w:jc w:val="both"/>
-        <w:rPr>
-          <w:rFonts w:ascii="Arial" w:hAnsi="Arial" w:cs="Arial"/>
-          <w:b/>
-          <w:bCs/>
-          <w:sz w:val="36"/>
-          <w:szCs w:val="36"/>
-        </w:rPr>
-      </w:pPr>
+        <w:t>Contexto Pessoal</w:t>
+      </w:r>
       <w:r>
         <w:rPr>
           <w:rFonts w:ascii="Arial" w:hAnsi="Arial" w:cs="Arial"/>
@@ -957,7 +914,235 @@
           <w:szCs w:val="36"/>
           <w:u w:val="single"/>
         </w:rPr>
+        <w:t>:</w:t>
+      </w:r>
+    </w:p>
+    <w:p>
+      <w:pPr>
+        <w:jc w:val="both"/>
+        <w:rPr>
+          <w:rFonts w:ascii="Arial" w:hAnsi="Arial" w:cs="Arial"/>
+          <w:sz w:val="28"/>
+          <w:szCs w:val="28"/>
+        </w:rPr>
+      </w:pPr>
+      <w:r>
+        <w:rPr>
+          <w:rFonts w:ascii="Arial" w:hAnsi="Arial" w:cs="Arial"/>
+          <w:sz w:val="28"/>
+          <w:szCs w:val="28"/>
+        </w:rPr>
+        <w:tab/>
+      </w:r>
+      <w:r>
+        <w:rPr>
+          <w:rFonts w:ascii="Arial" w:hAnsi="Arial" w:cs="Arial"/>
+          <w:sz w:val="28"/>
+          <w:szCs w:val="28"/>
+        </w:rPr>
+        <w:t>Após ter sido diagnosticado com ansiedade</w:t>
+      </w:r>
+      <w:r>
+        <w:rPr>
+          <w:rFonts w:ascii="Arial" w:hAnsi="Arial" w:cs="Arial"/>
+          <w:sz w:val="28"/>
+          <w:szCs w:val="28"/>
+        </w:rPr>
+        <w:t xml:space="preserve"> e ter tido diversas conversas com o meu pai (que tem ansiedade)</w:t>
+      </w:r>
+      <w:r>
+        <w:rPr>
+          <w:rFonts w:ascii="Arial" w:hAnsi="Arial" w:cs="Arial"/>
+          <w:sz w:val="28"/>
+          <w:szCs w:val="28"/>
+        </w:rPr>
+        <w:t xml:space="preserve"> consegui lidar melhor com ela, foi </w:t>
+      </w:r>
+      <w:r>
+        <w:rPr>
+          <w:rFonts w:ascii="Arial" w:hAnsi="Arial" w:cs="Arial"/>
+          <w:sz w:val="28"/>
+          <w:szCs w:val="28"/>
+        </w:rPr>
+        <w:t xml:space="preserve">aí que percebi que em muitos casos, quando você sabe minimamente o que está sentindo você começa a se sentir melhor. Além disso, tive contato com algumas pessoas </w:t>
+      </w:r>
+      <w:r>
+        <w:rPr>
+          <w:rFonts w:ascii="Arial" w:hAnsi="Arial" w:cs="Arial"/>
+          <w:sz w:val="28"/>
+          <w:szCs w:val="28"/>
+        </w:rPr>
+        <w:t>que enfrentaram depressão e nunca soube realmente como lidar com isso e com elas.</w:t>
+      </w:r>
+    </w:p>
+    <w:p>
+      <w:pPr>
+        <w:jc w:val="both"/>
+        <w:rPr>
+          <w:rFonts w:ascii="Arial" w:hAnsi="Arial" w:cs="Arial"/>
+          <w:sz w:val="28"/>
+          <w:szCs w:val="28"/>
+        </w:rPr>
+      </w:pPr>
+      <w:r>
+        <w:rPr>
+          <w:rFonts w:ascii="Arial" w:hAnsi="Arial" w:cs="Arial"/>
+          <w:sz w:val="28"/>
+          <w:szCs w:val="28"/>
+        </w:rPr>
         <w:lastRenderedPageBreak/>
+        <w:tab/>
+        <w:t xml:space="preserve">Por isso decidi desenvolver a </w:t>
+      </w:r>
+      <w:proofErr w:type="spellStart"/>
+      <w:r>
+        <w:rPr>
+          <w:rFonts w:ascii="Arial" w:hAnsi="Arial" w:cs="Arial"/>
+          <w:sz w:val="28"/>
+          <w:szCs w:val="28"/>
+        </w:rPr>
+        <w:t>Well</w:t>
+      </w:r>
+      <w:proofErr w:type="spellEnd"/>
+      <w:r>
+        <w:rPr>
+          <w:rFonts w:ascii="Arial" w:hAnsi="Arial" w:cs="Arial"/>
+          <w:sz w:val="28"/>
+          <w:szCs w:val="28"/>
+        </w:rPr>
+        <w:t xml:space="preserve"> Being</w:t>
+      </w:r>
+      <w:r>
+        <w:rPr>
+          <w:rFonts w:ascii="Arial" w:hAnsi="Arial" w:cs="Arial"/>
+          <w:sz w:val="28"/>
+          <w:szCs w:val="28"/>
+        </w:rPr>
+        <w:t xml:space="preserve">, com o objetivo de criar laços entre os usuários para que estes possam se ajudar independente do seu cenário. </w:t>
+      </w:r>
+    </w:p>
+    <w:p>
+      <w:pPr>
+        <w:ind w:firstLine="708"/>
+        <w:jc w:val="both"/>
+        <w:rPr>
+          <w:rFonts w:ascii="Arial" w:hAnsi="Arial" w:cs="Arial"/>
+          <w:sz w:val="28"/>
+          <w:szCs w:val="28"/>
+        </w:rPr>
+      </w:pPr>
+    </w:p>
+    <w:p>
+      <w:pPr>
+        <w:jc w:val="both"/>
+        <w:rPr>
+          <w:rFonts w:ascii="Arial" w:hAnsi="Arial" w:cs="Arial"/>
+          <w:b/>
+          <w:bCs/>
+          <w:sz w:val="36"/>
+          <w:szCs w:val="36"/>
+          <w:u w:val="single"/>
+        </w:rPr>
+      </w:pPr>
+      <w:r>
+        <w:rPr>
+          <w:rFonts w:ascii="Arial" w:hAnsi="Arial" w:cs="Arial"/>
+          <w:b/>
+          <w:bCs/>
+          <w:sz w:val="36"/>
+          <w:szCs w:val="36"/>
+          <w:u w:val="single"/>
+        </w:rPr>
+        <w:t>Justificativa</w:t>
+      </w:r>
+      <w:r>
+        <w:rPr>
+          <w:rFonts w:ascii="Arial" w:hAnsi="Arial" w:cs="Arial"/>
+          <w:b/>
+          <w:bCs/>
+          <w:sz w:val="36"/>
+          <w:szCs w:val="36"/>
+        </w:rPr>
+        <w:t>:</w:t>
+      </w:r>
+    </w:p>
+    <w:p>
+      <w:pPr>
+        <w:ind w:firstLine="708"/>
+        <w:jc w:val="both"/>
+        <w:rPr>
+          <w:rFonts w:ascii="Arial" w:hAnsi="Arial" w:cs="Arial"/>
+          <w:sz w:val="28"/>
+          <w:szCs w:val="28"/>
+        </w:rPr>
+      </w:pPr>
+      <w:r>
+        <w:rPr>
+          <w:rFonts w:ascii="Arial" w:hAnsi="Arial" w:cs="Arial"/>
+          <w:sz w:val="28"/>
+          <w:szCs w:val="28"/>
+        </w:rPr>
+        <w:t>Possibilitar que o tema saúde mental deixe de ser um tabu na sociedade e p</w:t>
+      </w:r>
+      <w:r>
+        <w:rPr>
+          <w:rFonts w:ascii="Arial" w:hAnsi="Arial" w:cs="Arial"/>
+          <w:sz w:val="28"/>
+          <w:szCs w:val="28"/>
+        </w:rPr>
+        <w:t>asse a</w:t>
+      </w:r>
+      <w:r>
+        <w:rPr>
+          <w:rFonts w:ascii="Arial" w:hAnsi="Arial" w:cs="Arial"/>
+          <w:sz w:val="28"/>
+          <w:szCs w:val="28"/>
+        </w:rPr>
+        <w:t xml:space="preserve"> ser tratado.</w:t>
+      </w:r>
+    </w:p>
+    <w:p>
+      <w:pPr>
+        <w:ind w:firstLine="708"/>
+        <w:jc w:val="both"/>
+        <w:rPr>
+          <w:rFonts w:ascii="Arial" w:hAnsi="Arial" w:cs="Arial"/>
+          <w:sz w:val="28"/>
+          <w:szCs w:val="28"/>
+        </w:rPr>
+      </w:pPr>
+    </w:p>
+    <w:p>
+      <w:pPr>
+        <w:ind w:firstLine="708"/>
+        <w:jc w:val="both"/>
+        <w:rPr>
+          <w:rFonts w:ascii="Arial" w:hAnsi="Arial" w:cs="Arial"/>
+          <w:sz w:val="28"/>
+          <w:szCs w:val="28"/>
+        </w:rPr>
+      </w:pPr>
+    </w:p>
+    <w:p>
+      <w:pPr>
+        <w:jc w:val="both"/>
+        <w:rPr>
+          <w:rFonts w:ascii="Arial" w:hAnsi="Arial" w:cs="Arial"/>
+          <w:b/>
+          <w:bCs/>
+          <w:sz w:val="36"/>
+          <w:szCs w:val="36"/>
+        </w:rPr>
+      </w:pPr>
+      <w:r>
+        <w:rPr>
+          <w:rFonts w:ascii="Arial" w:hAnsi="Arial" w:cs="Arial"/>
+          <w:b/>
+          <w:bCs/>
+          <w:sz w:val="36"/>
+          <w:szCs w:val="36"/>
+          <w:u w:val="single"/>
+        </w:rPr>
         <w:t>Objetivos</w:t>
       </w:r>
       <w:r>

</xml_diff>